<commit_message>
Add my last name
</commit_message>
<xml_diff>
--- a/EE232e_HW1_Report.docx
+++ b/EE232e_HW1_Report.docx
@@ -108,6 +108,7 @@
           <w:sz w:val="32"/>
         </w:rPr>
       </w:pPr>
+      <w:proofErr w:type="spellStart"/>
       <w:r>
         <w:rPr>
           <w:rFonts w:hint="eastAsia"/>
@@ -120,6 +121,13 @@
           <w:sz w:val="32"/>
         </w:rPr>
         <w:t>yuan</w:t>
+      </w:r>
+      <w:proofErr w:type="spellEnd"/>
+      <w:r>
+        <w:rPr>
+          <w:sz w:val="32"/>
+        </w:rPr>
+        <w:t xml:space="preserve"> Yue</w:t>
       </w:r>
       <w:bookmarkStart w:id="0" w:name="_GoBack"/>
       <w:bookmarkEnd w:id="0"/>
@@ -5786,7 +5794,7 @@
           <v:shape id="_x0000_i1025" type="#_x0000_t75" style="width:108.75pt;height:33pt" o:ole="">
             <v:imagedata r:id="rId34" o:title=""/>
           </v:shape>
-          <o:OLEObject Type="Embed" ProgID="Equation.DSMT4" ShapeID="_x0000_i1025" DrawAspect="Content" ObjectID="_1553944204" r:id="rId35"/>
+          <o:OLEObject Type="Embed" ProgID="Equation.DSMT4" ShapeID="_x0000_i1025" DrawAspect="Content" ObjectID="_1553944427" r:id="rId35"/>
         </w:object>
       </w:r>
     </w:p>
@@ -7391,7 +7399,7 @@
           <v:shape id="_x0000_i1026" type="#_x0000_t75" style="width:217.5pt;height:33.75pt" o:ole="">
             <v:imagedata r:id="rId42" o:title=""/>
           </v:shape>
-          <o:OLEObject Type="Embed" ProgID="Equation.DSMT4" ShapeID="_x0000_i1026" DrawAspect="Content" ObjectID="_1553944205" r:id="rId43"/>
+          <o:OLEObject Type="Embed" ProgID="Equation.DSMT4" ShapeID="_x0000_i1026" DrawAspect="Content" ObjectID="_1553944428" r:id="rId43"/>
         </w:object>
       </w:r>
     </w:p>
@@ -7416,7 +7424,7 @@
           <v:shape id="_x0000_i1027" type="#_x0000_t75" style="width:204.75pt;height:33.75pt" o:ole="">
             <v:imagedata r:id="rId44" o:title=""/>
           </v:shape>
-          <o:OLEObject Type="Embed" ProgID="Equation.DSMT4" ShapeID="_x0000_i1027" DrawAspect="Content" ObjectID="_1553944206" r:id="rId45"/>
+          <o:OLEObject Type="Embed" ProgID="Equation.DSMT4" ShapeID="_x0000_i1027" DrawAspect="Content" ObjectID="_1553944429" r:id="rId45"/>
         </w:object>
       </w:r>
     </w:p>
@@ -8011,7 +8019,7 @@
           <v:shape id="_x0000_i1028" type="#_x0000_t75" style="width:86.25pt;height:26.25pt" o:ole="">
             <v:imagedata r:id="rId48" o:title=""/>
           </v:shape>
-          <o:OLEObject Type="Embed" ProgID="Equation.DSMT4" ShapeID="_x0000_i1028" DrawAspect="Content" ObjectID="_1553944207" r:id="rId49"/>
+          <o:OLEObject Type="Embed" ProgID="Equation.DSMT4" ShapeID="_x0000_i1028" DrawAspect="Content" ObjectID="_1553944430" r:id="rId49"/>
         </w:object>
       </w:r>
     </w:p>
@@ -9058,26 +9066,16 @@
         <w:tblLook w:val="04A0" w:firstRow="1" w:lastRow="0" w:firstColumn="1" w:lastColumn="0" w:noHBand="0" w:noVBand="1"/>
       </w:tblPr>
       <w:tblGrid>
-        <w:gridCol w:w="5"/>
-        <w:gridCol w:w="1654"/>
-        <w:gridCol w:w="5"/>
-        <w:gridCol w:w="1654"/>
-        <w:gridCol w:w="5"/>
-        <w:gridCol w:w="1654"/>
-        <w:gridCol w:w="5"/>
-        <w:gridCol w:w="1654"/>
-        <w:gridCol w:w="5"/>
-        <w:gridCol w:w="1655"/>
-        <w:gridCol w:w="5"/>
+        <w:gridCol w:w="1659"/>
+        <w:gridCol w:w="1659"/>
+        <w:gridCol w:w="1659"/>
+        <w:gridCol w:w="1659"/>
+        <w:gridCol w:w="1660"/>
       </w:tblGrid>
       <w:tr>
-        <w:trPr>
-          <w:gridAfter w:val="1"/>
-        </w:trPr>
         <w:tc>
           <w:tcPr>
             <w:tcW w:w="1659" w:type="dxa"/>
-            <w:gridSpan w:val="2"/>
             <w:tcBorders>
               <w:top w:val="nil"/>
               <w:left w:val="nil"/>
@@ -9094,7 +9092,6 @@
         <w:tc>
           <w:tcPr>
             <w:tcW w:w="1659" w:type="dxa"/>
-            <w:gridSpan w:val="2"/>
             <w:shd w:val="clear" w:color="auto" w:fill="C2D69B" w:themeFill="accent3" w:themeFillTint="99"/>
             <w:vAlign w:val="center"/>
           </w:tcPr>
@@ -9117,7 +9114,6 @@
         <w:tc>
           <w:tcPr>
             <w:tcW w:w="1659" w:type="dxa"/>
-            <w:gridSpan w:val="2"/>
             <w:shd w:val="clear" w:color="auto" w:fill="C2D69B" w:themeFill="accent3" w:themeFillTint="99"/>
             <w:vAlign w:val="center"/>
           </w:tcPr>
@@ -9137,7 +9133,6 @@
         <w:tc>
           <w:tcPr>
             <w:tcW w:w="1659" w:type="dxa"/>
-            <w:gridSpan w:val="2"/>
             <w:shd w:val="clear" w:color="auto" w:fill="C2D69B" w:themeFill="accent3" w:themeFillTint="99"/>
             <w:vAlign w:val="center"/>
           </w:tcPr>
@@ -9157,7 +9152,6 @@
         <w:tc>
           <w:tcPr>
             <w:tcW w:w="1660" w:type="dxa"/>
-            <w:gridSpan w:val="2"/>
             <w:shd w:val="clear" w:color="auto" w:fill="C2D69B" w:themeFill="accent3" w:themeFillTint="99"/>
             <w:vAlign w:val="center"/>
           </w:tcPr>
@@ -9175,103 +9169,10 @@
           </w:p>
         </w:tc>
       </w:tr>
-      <w:tr>
-        <w:trPr>
-          <w:gridBefore w:val="1"/>
-        </w:trPr>
-        <w:tc>
-          <w:tcPr>
-            <w:tcW w:w="1659" w:type="dxa"/>
-            <w:gridSpan w:val="2"/>
-            <w:shd w:val="clear" w:color="auto" w:fill="B8CCE4" w:themeFill="accent1" w:themeFillTint="66"/>
-            <w:vAlign w:val="center"/>
-          </w:tcPr>
-          <w:p>
-            <w:pPr>
-              <w:ind w:firstLineChars="0" w:firstLine="0"/>
-              <w:jc w:val="center"/>
-            </w:pPr>
-            <w:r>
-              <w:rPr>
-                <w:rFonts w:hint="eastAsia"/>
-              </w:rPr>
-              <w:t>Condition 0</w:t>
-            </w:r>
-          </w:p>
-        </w:tc>
-        <w:tc>
-          <w:tcPr>
-            <w:tcW w:w="1659" w:type="dxa"/>
-            <w:gridSpan w:val="2"/>
-            <w:shd w:val="clear" w:color="auto" w:fill="FBD4B4" w:themeFill="accent6" w:themeFillTint="66"/>
-            <w:vAlign w:val="center"/>
-          </w:tcPr>
-          <w:p>
-            <w:pPr>
-              <w:ind w:firstLineChars="0" w:firstLine="0"/>
-              <w:jc w:val="center"/>
-            </w:pPr>
-            <w:r>
-              <w:t>282</w:t>
-            </w:r>
-          </w:p>
-        </w:tc>
-        <w:tc>
-          <w:tcPr>
-            <w:tcW w:w="1659" w:type="dxa"/>
-            <w:gridSpan w:val="2"/>
-            <w:shd w:val="clear" w:color="auto" w:fill="FBD4B4" w:themeFill="accent6" w:themeFillTint="66"/>
-            <w:vAlign w:val="center"/>
-          </w:tcPr>
-          <w:p>
-            <w:pPr>
-              <w:ind w:firstLineChars="0" w:firstLine="0"/>
-              <w:jc w:val="center"/>
-            </w:pPr>
-            <w:r>
-              <w:t>43</w:t>
-            </w:r>
-          </w:p>
-        </w:tc>
-        <w:tc>
-          <w:tcPr>
-            <w:tcW w:w="1659" w:type="dxa"/>
-            <w:gridSpan w:val="2"/>
-            <w:shd w:val="clear" w:color="auto" w:fill="FBD4B4" w:themeFill="accent6" w:themeFillTint="66"/>
-            <w:vAlign w:val="center"/>
-          </w:tcPr>
-          <w:p>
-            <w:pPr>
-              <w:ind w:firstLineChars="0" w:firstLine="0"/>
-              <w:jc w:val="center"/>
-            </w:pPr>
-            <w:r>
-              <w:t>40</w:t>
-            </w:r>
-          </w:p>
-        </w:tc>
-        <w:tc>
-          <w:tcPr>
-            <w:tcW w:w="1660" w:type="dxa"/>
-            <w:gridSpan w:val="2"/>
-            <w:shd w:val="clear" w:color="auto" w:fill="FBD4B4" w:themeFill="accent6" w:themeFillTint="66"/>
-            <w:vAlign w:val="center"/>
-          </w:tcPr>
-          <w:p>
-            <w:pPr>
-              <w:ind w:firstLineChars="0" w:firstLine="0"/>
-              <w:jc w:val="center"/>
-            </w:pPr>
-            <w:r>
-              <w:t>27</w:t>
-            </w:r>
-          </w:p>
-        </w:tc>
-      </w:tr>
     </w:tbl>
     <w:tbl>
       <w:tblPr>
-        <w:tblStyle w:val="a6"/>
+        <w:tblStyle w:val="a"/>
         <w:tblW w:w="0" w:type="auto"/>
         <w:tblLook w:val="04A0" w:firstRow="1" w:lastRow="0" w:firstColumn="1" w:lastColumn="0" w:noHBand="0" w:noVBand="1"/>
       </w:tblPr>
@@ -9298,7 +9199,7 @@
               <w:rPr>
                 <w:rFonts w:hint="eastAsia"/>
               </w:rPr>
-              <w:t>Condition 1</w:t>
+              <w:t>Condition 0</w:t>
             </w:r>
           </w:p>
         </w:tc>
@@ -9314,7 +9215,7 @@
               <w:jc w:val="center"/>
             </w:pPr>
             <w:r>
-              <w:t>40</w:t>
+              <w:t>282</w:t>
             </w:r>
           </w:p>
         </w:tc>
@@ -9330,7 +9231,7 @@
               <w:jc w:val="center"/>
             </w:pPr>
             <w:r>
-              <w:t>287</w:t>
+              <w:t>43</w:t>
             </w:r>
           </w:p>
         </w:tc>
@@ -9346,7 +9247,7 @@
               <w:jc w:val="center"/>
             </w:pPr>
             <w:r>
-              <w:t>29</w:t>
+              <w:t>40</w:t>
             </w:r>
           </w:p>
         </w:tc>
@@ -9362,24 +9263,96 @@
               <w:jc w:val="center"/>
             </w:pPr>
             <w:r>
-              <w:t>29</w:t>
+              <w:t>27</w:t>
             </w:r>
           </w:p>
         </w:tc>
       </w:tr>
-    </w:tbl>
-    <w:tbl>
-      <w:tblPr>
-        <w:tblW w:w="0" w:type="auto"/>
-        <w:tblLook w:val="04A0" w:firstRow="1" w:lastRow="0" w:firstColumn="1" w:lastColumn="0" w:noHBand="0" w:noVBand="1"/>
-      </w:tblPr>
-      <w:tblGrid>
-        <w:gridCol w:w="1659"/>
-        <w:gridCol w:w="1659"/>
-        <w:gridCol w:w="1659"/>
-        <w:gridCol w:w="1659"/>
-        <w:gridCol w:w="1660"/>
-      </w:tblGrid>
+      <w:tr>
+        <w:tc>
+          <w:tcPr>
+            <w:tcW w:w="1659" w:type="dxa"/>
+            <w:shd w:val="clear" w:color="auto" w:fill="B8CCE4" w:themeFill="accent1" w:themeFillTint="66"/>
+            <w:vAlign w:val="center"/>
+          </w:tcPr>
+          <w:p>
+            <w:pPr>
+              <w:ind w:firstLineChars="0" w:firstLine="0"/>
+              <w:jc w:val="center"/>
+            </w:pPr>
+            <w:r>
+              <w:rPr>
+                <w:rFonts w:hint="eastAsia"/>
+              </w:rPr>
+              <w:t>Condition 1</w:t>
+            </w:r>
+          </w:p>
+        </w:tc>
+        <w:tc>
+          <w:tcPr>
+            <w:tcW w:w="1659" w:type="dxa"/>
+            <w:shd w:val="clear" w:color="auto" w:fill="FBD4B4" w:themeFill="accent6" w:themeFillTint="66"/>
+            <w:vAlign w:val="center"/>
+          </w:tcPr>
+          <w:p>
+            <w:pPr>
+              <w:ind w:firstLineChars="0" w:firstLine="0"/>
+              <w:jc w:val="center"/>
+            </w:pPr>
+            <w:r>
+              <w:t>40</w:t>
+            </w:r>
+          </w:p>
+        </w:tc>
+        <w:tc>
+          <w:tcPr>
+            <w:tcW w:w="1659" w:type="dxa"/>
+            <w:shd w:val="clear" w:color="auto" w:fill="FBD4B4" w:themeFill="accent6" w:themeFillTint="66"/>
+            <w:vAlign w:val="center"/>
+          </w:tcPr>
+          <w:p>
+            <w:pPr>
+              <w:ind w:firstLineChars="0" w:firstLine="0"/>
+              <w:jc w:val="center"/>
+            </w:pPr>
+            <w:r>
+              <w:t>287</w:t>
+            </w:r>
+          </w:p>
+        </w:tc>
+        <w:tc>
+          <w:tcPr>
+            <w:tcW w:w="1659" w:type="dxa"/>
+            <w:shd w:val="clear" w:color="auto" w:fill="FBD4B4" w:themeFill="accent6" w:themeFillTint="66"/>
+            <w:vAlign w:val="center"/>
+          </w:tcPr>
+          <w:p>
+            <w:pPr>
+              <w:ind w:firstLineChars="0" w:firstLine="0"/>
+              <w:jc w:val="center"/>
+            </w:pPr>
+            <w:r>
+              <w:t>29</w:t>
+            </w:r>
+          </w:p>
+        </w:tc>
+        <w:tc>
+          <w:tcPr>
+            <w:tcW w:w="1660" w:type="dxa"/>
+            <w:shd w:val="clear" w:color="auto" w:fill="FBD4B4" w:themeFill="accent6" w:themeFillTint="66"/>
+            <w:vAlign w:val="center"/>
+          </w:tcPr>
+          <w:p>
+            <w:pPr>
+              <w:ind w:firstLineChars="0" w:firstLine="0"/>
+              <w:jc w:val="center"/>
+            </w:pPr>
+            <w:r>
+              <w:t>29</w:t>
+            </w:r>
+          </w:p>
+        </w:tc>
+      </w:tr>
       <w:tr>
         <w:tc>
           <w:tcPr>
@@ -9640,6 +9613,7 @@
     </w:p>
     <w:tbl>
       <w:tblPr>
+        <w:tblStyle w:val="a"/>
         <w:tblW w:w="0" w:type="auto"/>
         <w:tblInd w:w="5" w:type="dxa"/>
         <w:tblLook w:val="04A0" w:firstRow="1" w:lastRow="0" w:firstColumn="1" w:lastColumn="0" w:noHBand="0" w:noVBand="1"/>
@@ -9833,20 +9807,6 @@
           </w:p>
         </w:tc>
       </w:tr>
-    </w:tbl>
-    <w:tbl>
-      <w:tblPr>
-        <w:tblW w:w="0" w:type="auto"/>
-        <w:tblInd w:w="5" w:type="dxa"/>
-        <w:tblLook w:val="04A0" w:firstRow="1" w:lastRow="0" w:firstColumn="1" w:lastColumn="0" w:noHBand="0" w:noVBand="1"/>
-      </w:tblPr>
-      <w:tblGrid>
-        <w:gridCol w:w="1659"/>
-        <w:gridCol w:w="1659"/>
-        <w:gridCol w:w="1659"/>
-        <w:gridCol w:w="1659"/>
-        <w:gridCol w:w="1660"/>
-      </w:tblGrid>
       <w:tr>
         <w:tc>
           <w:tcPr>
@@ -10017,20 +9977,6 @@
           </w:p>
         </w:tc>
       </w:tr>
-    </w:tbl>
-    <w:tbl>
-      <w:tblPr>
-        <w:tblW w:w="0" w:type="auto"/>
-        <w:tblInd w:w="5" w:type="dxa"/>
-        <w:tblLook w:val="04A0" w:firstRow="1" w:lastRow="0" w:firstColumn="1" w:lastColumn="0" w:noHBand="0" w:noVBand="1"/>
-      </w:tblPr>
-      <w:tblGrid>
-        <w:gridCol w:w="1659"/>
-        <w:gridCol w:w="1659"/>
-        <w:gridCol w:w="1659"/>
-        <w:gridCol w:w="1659"/>
-        <w:gridCol w:w="1660"/>
-      </w:tblGrid>
       <w:tr>
         <w:tc>
           <w:tcPr>
@@ -14079,7 +14025,7 @@
 </file>
 
 <file path=customXml/itemProps1.xml><?xml version="1.0" encoding="utf-8"?>
-<ds:datastoreItem xmlns:ds="http://schemas.openxmlformats.org/officeDocument/2006/customXml" ds:itemID="{536C0334-AD7C-44F3-9857-3B1618D70A08}">
+<ds:datastoreItem xmlns:ds="http://schemas.openxmlformats.org/officeDocument/2006/customXml" ds:itemID="{53F6A196-515F-4E39-A260-A8F0AF72A9AD}">
   <ds:schemaRefs>
     <ds:schemaRef ds:uri="http://schemas.openxmlformats.org/officeDocument/2006/bibliography"/>
   </ds:schemaRefs>

</xml_diff>